<commit_message>
finalizado apresentação do pitch
</commit_message>
<xml_diff>
--- a/1ª Sprint/Compliance & Quality Assurance/Pitch de Apresentação.docx
+++ b/1ª Sprint/Compliance & Quality Assurance/Pitch de Apresentação.docx
@@ -4,39 +4,36 @@
   <w:body>
     <w:p>
       <w:pPr>
-        <w:jc w:val="center"/>
-        <w:rPr>
-          <w:b/>
-          <w:bCs/>
-        </w:rPr>
+        <w:ind w:firstLine="708"/>
+        <w:jc w:val="both"/>
       </w:pPr>
       <w:r>
-        <w:rPr>
-          <w:b/>
-          <w:bCs/>
-        </w:rPr>
-        <w:t>Declaração de Visão e Escopo do Projeto</w:t>
+        <w:t xml:space="preserve">Estamos desenvolvendo um projeto para utilizar a inteligência artificial e a análise de dados para fornecer recomendações personalizadas e prever as necessidades do cliente com base em seu histórico de compras e interações anteriores com a marca. Para isso, estamos utilizando o </w:t>
+      </w:r>
+      <w:proofErr w:type="spellStart"/>
+      <w:r>
+        <w:t>ChatGPT</w:t>
+      </w:r>
+      <w:proofErr w:type="spellEnd"/>
+      <w:r>
+        <w:t xml:space="preserve">, um </w:t>
+      </w:r>
+      <w:proofErr w:type="spellStart"/>
+      <w:r>
+        <w:t>chatbot</w:t>
+      </w:r>
+      <w:proofErr w:type="spellEnd"/>
+      <w:r>
+        <w:t xml:space="preserve"> avançado baseado na tecnologia GPT-3, para aprender com as interações anteriores e oferecer sugestões cada vez mais precisas e personalizadas.</w:t>
       </w:r>
     </w:p>
     <w:p>
       <w:pPr>
+        <w:ind w:firstLine="708"/>
         <w:jc w:val="both"/>
       </w:pPr>
-    </w:p>
-    <w:p>
-      <w:pPr>
-        <w:jc w:val="both"/>
-        <w:rPr>
-          <w:b/>
-          <w:bCs/>
-        </w:rPr>
-      </w:pPr>
       <w:r>
-        <w:rPr>
-          <w:b/>
-          <w:bCs/>
-        </w:rPr>
-        <w:t>Descrição do problema a resolver:</w:t>
+        <w:t>Nosso objetivo é solucionar o problema de falta de personalização na experiência de compra, o que pode levar a uma redução na satisfação do cliente e, consequentemente, na perda de vendas e fidelidade do cliente. Nossa solução busca oferecer uma experiência de compra mais integrada e personalizada, atendendo às necessidades e demandas individuais de cada cliente.</w:t>
       </w:r>
     </w:p>
     <w:p>
@@ -45,28 +42,16 @@
         <w:jc w:val="both"/>
       </w:pPr>
       <w:r>
-        <w:t>A jornada do cliente (CX) é uma parte crucial do sucesso de qualquer negócio. No entanto, muitas empresas lutam para fornecer uma experiência personalizada e satisfatória para seus clientes. O problema é a falta de uma solução eficiente para fornecer recomendações personalizadas e prever as necessidades dos clientes com base em seu histórico de compras e interações anteriores com a marca.</w:t>
+        <w:t>Nosso público-alvo são as empresas que desejam fornecer uma experiência de compra mais personalizada e adaptada às necessidades de seus clientes, e os consumidores que buscam uma experiência de compra mais satisfatória e eficiente.</w:t>
       </w:r>
     </w:p>
     <w:p>
       <w:pPr>
+        <w:ind w:firstLine="708"/>
         <w:jc w:val="both"/>
       </w:pPr>
-    </w:p>
-    <w:p>
-      <w:pPr>
-        <w:jc w:val="both"/>
-        <w:rPr>
-          <w:b/>
-          <w:bCs/>
-        </w:rPr>
-      </w:pPr>
       <w:r>
-        <w:rPr>
-          <w:b/>
-          <w:bCs/>
-        </w:rPr>
-        <w:t>Descrição dos objetivos da solução idealizada:</w:t>
+        <w:t>Ao pesquisar os produtos concorrentes no mercado, identificamos que existem soluções que se propõem a solucionar o mesmo problema, mas nossa solução se diferencia ao utilizar recursos avançados de inteligência artificial e análise de dados para fornecer uma experiência de compra ainda mais personalizada e adaptada às necessidades do cliente.</w:t>
       </w:r>
     </w:p>
     <w:p>
@@ -75,23 +60,15 @@
         <w:jc w:val="both"/>
       </w:pPr>
       <w:r>
-        <w:t xml:space="preserve">O objetivo desta solução é utilizar a tecnologia de </w:t>
+        <w:t xml:space="preserve">Além disso, identificamos diversas oportunidades de diferenciação em relação aos produtos concorrentes, como a interação via </w:t>
       </w:r>
       <w:proofErr w:type="spellStart"/>
       <w:r>
-        <w:t>Machine</w:t>
+        <w:t>chatbot</w:t>
       </w:r>
       <w:proofErr w:type="spellEnd"/>
       <w:r>
-        <w:t xml:space="preserve"> Learning para criar um sistema que possa aprender com as interações anteriores dos clientes e </w:t>
-      </w:r>
-      <w:proofErr w:type="spellStart"/>
-      <w:r>
-        <w:t>fornecer</w:t>
-      </w:r>
-      <w:proofErr w:type="spellEnd"/>
-      <w:r>
-        <w:t xml:space="preserve"> recomendações personalizadas cada vez mais precisas. A solução deve ser capaz de prever as necessidades dos clientes, fornecendo-lhes ofertas personalizadas e melhorando sua experiência de compra.</w:t>
+        <w:t>, a previsão de necessidades futuras do cliente, a integração com outras ferramentas de CX, o foco em segmentos específicos de mercado e o monitoramento contínuo do feedback do cliente.</w:t>
       </w:r>
     </w:p>
     <w:p>
@@ -100,515 +77,16 @@
         <w:jc w:val="both"/>
       </w:pPr>
       <w:r>
-        <w:t>O sistema é composto por dois componentes principais: um modelo de recomendação e um modelo de previsão</w:t>
-      </w:r>
-      <w:r>
-        <w:t>:</w:t>
+        <w:t>Acreditamos que há diversas oportunidades de crescimento no mercado para nossa solução, como o aumento da demanda por experiências de compra personalizadas, o crescimento do mercado de CX, a ampliação da adoção de tecnologias de IA, a diferenciação em relação aos concorrentes e a expansão para novos mercados.</w:t>
       </w:r>
     </w:p>
     <w:p>
       <w:pPr>
-        <w:pStyle w:val="PargrafodaLista"/>
-        <w:numPr>
-          <w:ilvl w:val="0"/>
-          <w:numId w:val="1"/>
-        </w:numPr>
-        <w:ind w:left="1134"/>
-        <w:jc w:val="both"/>
-      </w:pPr>
-      <w:r>
-        <w:t>O modelo de recomendação é treinado com dados históricos de interações do cliente com a marca, como compras anteriores, navegação em sites, pesquisas e outros dados relevantes. O modelo usa esses dados para gerar recomendações personalizadas para cada cliente, levando em consideração suas preferências, histórico de compras e outros fatores.</w:t>
-      </w:r>
-    </w:p>
-    <w:p>
-      <w:pPr>
-        <w:pStyle w:val="PargrafodaLista"/>
-        <w:numPr>
-          <w:ilvl w:val="0"/>
-          <w:numId w:val="1"/>
-        </w:numPr>
-        <w:ind w:left="1134"/>
-        <w:jc w:val="both"/>
-      </w:pPr>
-      <w:r>
-        <w:t xml:space="preserve">O modelo de previsão utiliza técnicas de </w:t>
-      </w:r>
-      <w:proofErr w:type="spellStart"/>
-      <w:r>
-        <w:t>Machine</w:t>
-      </w:r>
-      <w:proofErr w:type="spellEnd"/>
-      <w:r>
-        <w:t xml:space="preserve"> Learning para prever as necessidades futuras dos clientes com base em seus dados históricos. Ele considera fatores como sazonalidade, tendências de mercado e mudanças nos comportamentos dos clientes. Com base nessas previsões, o modelo é capaz de fornecer recomendações mais precisas e relevantes para os clientes, aumentando a probabilidade de que eles realizem uma compra.</w:t>
-      </w:r>
-    </w:p>
-    <w:p>
-      <w:pPr>
         <w:ind w:firstLine="708"/>
         <w:jc w:val="both"/>
       </w:pPr>
       <w:r>
-        <w:t>Além disso, a solução também inclui um sistema de feedback que permite aos clientes avaliar as recomendações recebidas. Esses feedbacks são usados para ajustar e melhorar continuamente o modelo de recomendação e o modelo de previsão.</w:t>
-      </w:r>
-    </w:p>
-    <w:p>
-      <w:pPr>
-        <w:jc w:val="both"/>
-      </w:pPr>
-    </w:p>
-    <w:p>
-      <w:pPr>
-        <w:jc w:val="both"/>
-        <w:rPr>
-          <w:b/>
-          <w:bCs/>
-        </w:rPr>
-      </w:pPr>
-      <w:r>
-        <w:rPr>
-          <w:b/>
-          <w:bCs/>
-        </w:rPr>
-        <w:t xml:space="preserve">Definição do </w:t>
-      </w:r>
-      <w:r>
-        <w:rPr>
-          <w:b/>
-          <w:bCs/>
-        </w:rPr>
-        <w:t>público-alvo</w:t>
-      </w:r>
-      <w:r>
-        <w:rPr>
-          <w:b/>
-          <w:bCs/>
-        </w:rPr>
-        <w:t xml:space="preserve"> que comprará (cliente/pagante) e/ou usará a solução (consumidor):</w:t>
-      </w:r>
-    </w:p>
-    <w:p>
-      <w:pPr>
-        <w:ind w:firstLine="708"/>
-        <w:jc w:val="both"/>
-      </w:pPr>
-      <w:r>
-        <w:t>O público-alvo desta solução são empresas que buscam melhorar a experiência de seus clientes. Os consumidores finais são os clientes das empresas que utilizarão a solução.</w:t>
-      </w:r>
-    </w:p>
-    <w:p>
-      <w:pPr>
-        <w:ind w:firstLine="708"/>
-        <w:jc w:val="both"/>
-      </w:pPr>
-      <w:r>
-        <w:t xml:space="preserve">As necessidades e desejos do público-alvo em relação ao problema </w:t>
-      </w:r>
-      <w:r>
-        <w:t>incluem</w:t>
-      </w:r>
-    </w:p>
-    <w:p>
-      <w:pPr>
-        <w:pStyle w:val="PargrafodaLista"/>
-        <w:numPr>
-          <w:ilvl w:val="0"/>
-          <w:numId w:val="2"/>
-        </w:numPr>
-        <w:jc w:val="both"/>
-      </w:pPr>
-      <w:r>
-        <w:t>Personalização: os clientes desejam uma experiência personalizada e única que atenda às suas necessidades e preferências individuais.</w:t>
-      </w:r>
-    </w:p>
-    <w:p>
-      <w:pPr>
-        <w:pStyle w:val="PargrafodaLista"/>
-        <w:numPr>
-          <w:ilvl w:val="0"/>
-          <w:numId w:val="2"/>
-        </w:numPr>
-        <w:jc w:val="both"/>
-      </w:pPr>
-      <w:r>
-        <w:t>Facilidade de uso: os clientes querem que a experiência de compra seja fácil e intuitiva, sem barreiras ou obstáculos desnecessários.</w:t>
-      </w:r>
-    </w:p>
-    <w:p>
-      <w:pPr>
-        <w:pStyle w:val="PargrafodaLista"/>
-        <w:numPr>
-          <w:ilvl w:val="0"/>
-          <w:numId w:val="2"/>
-        </w:numPr>
-        <w:jc w:val="both"/>
-      </w:pPr>
-      <w:r>
-        <w:t>Agilidade: os clientes esperam uma experiência rápida e ágil, sem atrasos ou tempos de espera prolongados.</w:t>
-      </w:r>
-    </w:p>
-    <w:p>
-      <w:pPr>
-        <w:pStyle w:val="PargrafodaLista"/>
-        <w:numPr>
-          <w:ilvl w:val="0"/>
-          <w:numId w:val="2"/>
-        </w:numPr>
-        <w:jc w:val="both"/>
-      </w:pPr>
-      <w:r>
-        <w:t>Confiança: os clientes desejam confiar na marca e em seus produtos, ter certeza de que estão fazendo uma compra com boa relação custo-benefício.</w:t>
-      </w:r>
-    </w:p>
-    <w:p>
-      <w:pPr>
-        <w:pStyle w:val="PargrafodaLista"/>
-        <w:numPr>
-          <w:ilvl w:val="0"/>
-          <w:numId w:val="2"/>
-        </w:numPr>
-        <w:jc w:val="both"/>
-      </w:pPr>
-      <w:r>
-        <w:t>Comunicação clara: os clientes querem que as informações fornecidas pela marca sejam claras, precisas e relevantes para suas necessidades.</w:t>
-      </w:r>
-    </w:p>
-    <w:p>
-      <w:pPr>
-        <w:pStyle w:val="PargrafodaLista"/>
-        <w:numPr>
-          <w:ilvl w:val="0"/>
-          <w:numId w:val="2"/>
-        </w:numPr>
-        <w:jc w:val="both"/>
-      </w:pPr>
-      <w:r>
-        <w:t>Relevância: os clientes esperam que as recomendações e sugestões fornecidas pela marca sejam relevantes e apropriadas para seus interesses e necessidades individuais.</w:t>
-      </w:r>
-    </w:p>
-    <w:p>
-      <w:pPr>
-        <w:pStyle w:val="PargrafodaLista"/>
-        <w:numPr>
-          <w:ilvl w:val="0"/>
-          <w:numId w:val="2"/>
-        </w:numPr>
-        <w:jc w:val="both"/>
-      </w:pPr>
-      <w:r>
-        <w:lastRenderedPageBreak/>
-        <w:t>Personalização contínua: os clientes querem que a marca continue a aprender e ajustar as recomendações e sugestões ao longo do tempo, para que a experiência continue a ser personalizada e relevante.</w:t>
-      </w:r>
-    </w:p>
-    <w:p>
-      <w:pPr>
-        <w:jc w:val="both"/>
-      </w:pPr>
-    </w:p>
-    <w:p>
-      <w:pPr>
-        <w:jc w:val="both"/>
-        <w:rPr>
-          <w:b/>
-          <w:bCs/>
-        </w:rPr>
-      </w:pPr>
-      <w:r>
-        <w:rPr>
-          <w:b/>
-          <w:bCs/>
-        </w:rPr>
-        <w:t>Estudo de produtos semelhantes já existentes no mercado (que solucionam o mesmo problema, mesmo que de forma diferente, parcial ou totalmente):</w:t>
-      </w:r>
-    </w:p>
-    <w:p>
-      <w:pPr>
-        <w:ind w:firstLine="708"/>
-        <w:jc w:val="both"/>
-      </w:pPr>
-      <w:r>
-        <w:t xml:space="preserve">Há muitas soluções de recomendação personalizadas no mercado, desde sistemas de recomendação de filmes até recomendações de produtos em lojas online. No entanto, a maioria dessas soluções não utiliza </w:t>
-      </w:r>
-      <w:proofErr w:type="spellStart"/>
-      <w:r>
-        <w:t>Machine</w:t>
-      </w:r>
-      <w:proofErr w:type="spellEnd"/>
-      <w:r>
-        <w:t xml:space="preserve"> Learning para melhorar a precisão das recomendações e não levam em conta o histórico completo de interações com a marca. A solução proposta irá superar essas limitações.</w:t>
-      </w:r>
-    </w:p>
-    <w:p>
-      <w:pPr>
-        <w:pStyle w:val="PargrafodaLista"/>
-        <w:numPr>
-          <w:ilvl w:val="0"/>
-          <w:numId w:val="3"/>
-        </w:numPr>
-        <w:jc w:val="both"/>
-      </w:pPr>
-      <w:proofErr w:type="spellStart"/>
-      <w:r>
-        <w:t>Amazon</w:t>
-      </w:r>
-      <w:proofErr w:type="spellEnd"/>
-      <w:r>
-        <w:t xml:space="preserve"> Personalize: a </w:t>
-      </w:r>
-      <w:proofErr w:type="spellStart"/>
-      <w:r>
-        <w:t>Amazon</w:t>
-      </w:r>
-      <w:proofErr w:type="spellEnd"/>
-      <w:r>
-        <w:t xml:space="preserve"> oferece um serviço de personalização de recomendação que permite que as empresas personalizem suas recomendações de produtos com base no histórico de compras e no comportamento do usuário.</w:t>
-      </w:r>
-    </w:p>
-    <w:p>
-      <w:pPr>
-        <w:pStyle w:val="PargrafodaLista"/>
-        <w:numPr>
-          <w:ilvl w:val="0"/>
-          <w:numId w:val="3"/>
-        </w:numPr>
-        <w:jc w:val="both"/>
-      </w:pPr>
-      <w:proofErr w:type="spellStart"/>
-      <w:r>
-        <w:t>Salesforce</w:t>
-      </w:r>
-      <w:proofErr w:type="spellEnd"/>
-      <w:r>
-        <w:t xml:space="preserve"> Einstein: o </w:t>
-      </w:r>
-      <w:proofErr w:type="spellStart"/>
-      <w:r>
-        <w:t>Salesforce</w:t>
-      </w:r>
-      <w:proofErr w:type="spellEnd"/>
-      <w:r>
-        <w:t xml:space="preserve"> Einstein é uma plataforma de inteligência artificial que ajuda as empresas a oferecer recomendações personalizadas para seus clientes.</w:t>
-      </w:r>
-    </w:p>
-    <w:p>
-      <w:pPr>
-        <w:pStyle w:val="PargrafodaLista"/>
-        <w:numPr>
-          <w:ilvl w:val="0"/>
-          <w:numId w:val="3"/>
-        </w:numPr>
-        <w:jc w:val="both"/>
-      </w:pPr>
-      <w:r>
-        <w:t>Adobe Target: a Adobe Target é uma plataforma de personalização que usa dados do cliente e inteligência artificial para fornecer recomendações personalizadas.</w:t>
-      </w:r>
-    </w:p>
-    <w:p>
-      <w:pPr>
-        <w:pStyle w:val="PargrafodaLista"/>
-        <w:numPr>
-          <w:ilvl w:val="0"/>
-          <w:numId w:val="3"/>
-        </w:numPr>
-        <w:jc w:val="both"/>
-      </w:pPr>
-      <w:r>
-        <w:t xml:space="preserve">Google Analytics 360: o Google Analytics 360 é uma plataforma de análise de dados que ajuda as empresas a entender o comportamento do cliente e </w:t>
-      </w:r>
-      <w:proofErr w:type="spellStart"/>
-      <w:r>
-        <w:t>fornecer</w:t>
-      </w:r>
-      <w:proofErr w:type="spellEnd"/>
-      <w:r>
-        <w:t xml:space="preserve"> recomendações personalizadas.</w:t>
-      </w:r>
-    </w:p>
-    <w:p>
-      <w:pPr>
-        <w:pStyle w:val="PargrafodaLista"/>
-        <w:numPr>
-          <w:ilvl w:val="0"/>
-          <w:numId w:val="3"/>
-        </w:numPr>
-        <w:jc w:val="both"/>
-      </w:pPr>
-      <w:r>
-        <w:t xml:space="preserve">Dynamic </w:t>
-      </w:r>
-      <w:proofErr w:type="spellStart"/>
-      <w:r>
-        <w:t>Yield</w:t>
-      </w:r>
-      <w:proofErr w:type="spellEnd"/>
-      <w:r>
-        <w:t xml:space="preserve">: a Dynamic </w:t>
-      </w:r>
-      <w:proofErr w:type="spellStart"/>
-      <w:r>
-        <w:t>Yield</w:t>
-      </w:r>
-      <w:proofErr w:type="spellEnd"/>
-      <w:r>
-        <w:t xml:space="preserve"> é uma plataforma de personalização </w:t>
-      </w:r>
-      <w:proofErr w:type="spellStart"/>
-      <w:r>
-        <w:t>omnichannel</w:t>
-      </w:r>
-      <w:proofErr w:type="spellEnd"/>
-      <w:r>
-        <w:t xml:space="preserve"> que usa aprendizado de máquina para fornecer recomendações personalizadas e experiências personalizadas para os clientes.</w:t>
-      </w:r>
-    </w:p>
-    <w:p>
-      <w:pPr>
-        <w:ind w:firstLine="708"/>
-      </w:pPr>
-      <w:r>
-        <w:t>Para se destacar em relação aos produtos concorrentes, a solução proposta pode explorar as seguintes oportunidades de diferenciação:</w:t>
-      </w:r>
-    </w:p>
-    <w:p>
-      <w:pPr>
-        <w:pStyle w:val="PargrafodaLista"/>
-        <w:numPr>
-          <w:ilvl w:val="0"/>
-          <w:numId w:val="4"/>
-        </w:numPr>
-        <w:ind w:left="1418"/>
-        <w:jc w:val="both"/>
-      </w:pPr>
-      <w:r>
-        <w:t>Integração com outras ferramentas de CX: a solução pode se integrar com outras ferramentas de CX (Customer Experience), como plataformas de e-commerce e ferramentas de análise de dados, para fornecer uma experiência de compra mais integrada e completa.</w:t>
-      </w:r>
-    </w:p>
-    <w:p>
-      <w:pPr>
-        <w:pStyle w:val="PargrafodaLista"/>
-        <w:numPr>
-          <w:ilvl w:val="0"/>
-          <w:numId w:val="4"/>
-        </w:numPr>
-        <w:ind w:left="1418"/>
-        <w:jc w:val="both"/>
-      </w:pPr>
-      <w:r>
-        <w:t>Foco em segmentos específicos de mercado: a solução pode se concentrar em atender a segmentos específicos de mercado, como nichos de mercado ou setores da indústria, com recursos personalizados e adaptados às suas necessidades.</w:t>
-      </w:r>
-    </w:p>
-    <w:p>
-      <w:pPr>
-        <w:pStyle w:val="PargrafodaLista"/>
-        <w:numPr>
-          <w:ilvl w:val="0"/>
-          <w:numId w:val="4"/>
-        </w:numPr>
-        <w:ind w:left="1418"/>
-        <w:jc w:val="both"/>
-      </w:pPr>
-      <w:r>
-        <w:t>Monitoramento contínuo do feedback do cliente: a solução pode incorporar recursos de monitoramento e análise contínua do feedback do cliente para garantir que as recomendações e sugestões permaneçam relevantes e atualizadas ao longo do tempo.</w:t>
-      </w:r>
-    </w:p>
-    <w:p>
-      <w:pPr>
-        <w:jc w:val="both"/>
-      </w:pPr>
-    </w:p>
-    <w:p>
-      <w:pPr>
-        <w:jc w:val="both"/>
-        <w:rPr>
-          <w:b/>
-          <w:bCs/>
-        </w:rPr>
-      </w:pPr>
-      <w:r>
-        <w:rPr>
-          <w:b/>
-          <w:bCs/>
-        </w:rPr>
-        <w:t>Avaliação do potencial de mercado (fatia de mercado a conquistar):</w:t>
-      </w:r>
-    </w:p>
-    <w:p>
-      <w:pPr>
-        <w:ind w:firstLine="708"/>
-        <w:jc w:val="both"/>
-      </w:pPr>
-      <w:r>
-        <w:t>O mercado para soluções de recomendação personalizadas está em crescimento, com muitas empresas buscando maneiras de melhorar a experiência do cliente. A solução proposta tem potencial para conquistar uma fatia significativa do mercado, uma vez que será capaz de fornecer recomendações cada vez mais precisas e personalizadas, melhorando a satisfação do cliente e aumentando a fidelidade do cliente para com a marca.</w:t>
-      </w:r>
-    </w:p>
-    <w:p>
-      <w:pPr>
-        <w:pStyle w:val="PargrafodaLista"/>
-        <w:numPr>
-          <w:ilvl w:val="0"/>
-          <w:numId w:val="5"/>
-        </w:numPr>
-        <w:ind w:left="1276"/>
-        <w:jc w:val="both"/>
-      </w:pPr>
-      <w:r>
-        <w:t>Aumento da demanda por experiências de compra personalizadas: os consumidores estão cada vez mais em busca de experiências de compra personalizadas, o que cria uma oportunidade para soluções que utilizam aprendizado de máquina e análise de dados para fornecer recomendações e sugestões personalizadas.</w:t>
-      </w:r>
-    </w:p>
-    <w:p>
-      <w:pPr>
-        <w:pStyle w:val="PargrafodaLista"/>
-        <w:numPr>
-          <w:ilvl w:val="0"/>
-          <w:numId w:val="5"/>
-        </w:numPr>
-        <w:ind w:left="1276"/>
-        <w:jc w:val="both"/>
-      </w:pPr>
-      <w:r>
-        <w:t>Crescimento do mercado de CX: o mercado de CX está em constante crescimento e deve continuar crescendo nos próximos anos, criando uma oportunidade para soluções que oferecem uma experiência de compra mais personalizada e integrada.</w:t>
-      </w:r>
-    </w:p>
-    <w:p>
-      <w:pPr>
-        <w:pStyle w:val="PargrafodaLista"/>
-        <w:numPr>
-          <w:ilvl w:val="0"/>
-          <w:numId w:val="5"/>
-        </w:numPr>
-        <w:ind w:left="1276"/>
-        <w:jc w:val="both"/>
-      </w:pPr>
-      <w:r>
-        <w:lastRenderedPageBreak/>
-        <w:t>Ampliação da adoção de tecnologias de IA: a adoção de tecnologias de inteligência artificial, como aprendizado de máquina, está em constante crescimento, o que cria uma oportunidade para soluções que utilizam essas tecnologias para fornecer uma experiência de compra mais personalizada e adaptada às necessidades do cliente.</w:t>
-      </w:r>
-    </w:p>
-    <w:p>
-      <w:pPr>
-        <w:pStyle w:val="PargrafodaLista"/>
-        <w:numPr>
-          <w:ilvl w:val="0"/>
-          <w:numId w:val="5"/>
-        </w:numPr>
-        <w:ind w:left="1276"/>
-        <w:jc w:val="both"/>
-      </w:pPr>
-      <w:r>
-        <w:t>Diferenciação em relação aos concorrentes: oferecer recursos e funcionalidades exclusivas e diferentes dos concorrentes pode ajudar a solução proposta a se destacar no mercado e conquistar uma fatia maior de clientes em busca de uma experiência de compra personalizada.</w:t>
-      </w:r>
-    </w:p>
-    <w:p>
-      <w:pPr>
-        <w:pStyle w:val="PargrafodaLista"/>
-        <w:numPr>
-          <w:ilvl w:val="0"/>
-          <w:numId w:val="5"/>
-        </w:numPr>
-        <w:ind w:left="1276"/>
-        <w:jc w:val="both"/>
-      </w:pPr>
-      <w:r>
-        <w:t>Expansão para novos mercados: a solução proposta pode ser expandida para novos mercados e setores da indústria, adaptando-se às necessidades e demandas específicas de cada segmento e aumentando seu potencial de crescimento no mercado.</w:t>
+        <w:t>Em resumo, nossa solução busca solucionar o problema de falta de personalização na experiência de compra, utilizando inteligência artificial e análise de dados para fornecer uma experiência de compra mais integrada e personalizada. Acreditamos que há um grande potencial de mercado para nossa solução e estamos ansiosos para continuar desenvolvendo o projeto e alcançar nossos objetivos.</w:t>
       </w:r>
     </w:p>
     <w:sectPr>

</xml_diff>

<commit_message>
alteração no Pitch de Apresentação
</commit_message>
<xml_diff>
--- a/1ª Sprint/Compliance & Quality Assurance/Pitch de Apresentação.docx
+++ b/1ª Sprint/Compliance & Quality Assurance/Pitch de Apresentação.docx
@@ -5,26 +5,87 @@
     <w:p>
       <w:pPr>
         <w:ind w:firstLine="708"/>
-        <w:jc w:val="both"/>
-      </w:pPr>
-      <w:r>
-        <w:t xml:space="preserve">Estamos desenvolvendo um projeto para utilizar a inteligência artificial e a análise de dados para fornecer recomendações personalizadas e prever as necessidades do cliente com base em seu histórico de compras e interações anteriores com a marca. Para isso, estamos utilizando o </w:t>
+      </w:pPr>
+      <w:r>
+        <w:t xml:space="preserve">O projeto "CX com </w:t>
       </w:r>
       <w:proofErr w:type="spellStart"/>
       <w:r>
-        <w:t>ChatGPT</w:t>
+        <w:t>Cha</w:t>
+      </w:r>
+      <w:r>
+        <w:t>t</w:t>
+      </w:r>
+      <w:r>
+        <w:t>GPT</w:t>
       </w:r>
       <w:proofErr w:type="spellEnd"/>
       <w:r>
-        <w:t xml:space="preserve">, um </w:t>
+        <w:t>"</w:t>
+      </w:r>
+      <w:r>
+        <w:t xml:space="preserve"> que e</w:t>
+      </w:r>
+      <w:r>
+        <w:t xml:space="preserve">stamos desenvolvendo </w:t>
+      </w:r>
+      <w:r>
+        <w:t xml:space="preserve">é </w:t>
+      </w:r>
+      <w:r>
+        <w:t xml:space="preserve">um </w:t>
+      </w:r>
+      <w:r>
+        <w:t>iniciativa</w:t>
+      </w:r>
+      <w:r>
+        <w:t xml:space="preserve"> </w:t>
+      </w:r>
+      <w:r>
+        <w:t>que visa proporcionar uma experiência de compra personalizada e satisfatória aos clientes de uma marca</w:t>
+      </w:r>
+      <w:r>
+        <w:t xml:space="preserve"> através</w:t>
+      </w:r>
+      <w:r>
+        <w:t xml:space="preserve"> </w:t>
+      </w:r>
+      <w:r>
+        <w:t>da utilização</w:t>
+      </w:r>
+      <w:r>
+        <w:t xml:space="preserve"> </w:t>
+      </w:r>
+      <w:r>
+        <w:t>de</w:t>
+      </w:r>
+      <w:r>
+        <w:t xml:space="preserve"> inteligência artificial e análise de dados para fornecer recomendações personalizadas e prever as necessidades do cliente com base em seu histórico de compras e interações anteriores com a marca. </w:t>
+      </w:r>
+      <w:r>
+        <w:t xml:space="preserve">A solução idealizada utiliza o modelo de linguagem natural </w:t>
       </w:r>
       <w:proofErr w:type="spellStart"/>
       <w:r>
-        <w:t>chatbot</w:t>
+        <w:t>Cha</w:t>
+      </w:r>
+      <w:r>
+        <w:t>t</w:t>
+      </w:r>
+      <w:r>
+        <w:t>GPT</w:t>
       </w:r>
       <w:proofErr w:type="spellEnd"/>
       <w:r>
-        <w:t xml:space="preserve"> avançado baseado na tecnologia GPT-3, para aprender com as interações anteriores e oferecer sugestões cada vez mais precisas e personalizadas.</w:t>
+        <w:t xml:space="preserve">, desenvolvido pela </w:t>
+      </w:r>
+      <w:proofErr w:type="spellStart"/>
+      <w:r>
+        <w:t>OpenAI</w:t>
+      </w:r>
+      <w:proofErr w:type="spellEnd"/>
+      <w:r>
+        <w:t>, para aprender com as interações anteriores dos clientes com a marca e oferecer sugestões cada vez mais precisas e personalizadas. Além disso, a solução utiliza técnicas de aprendizado de máquina para fornecer recomendações personalizadas e prever as necessidades dos clientes com base em seu histórico de compras e interações anteriores com a marca.</w:t>
       </w:r>
     </w:p>
     <w:p>
@@ -78,6 +139,40 @@
       </w:pPr>
       <w:r>
         <w:t>Acreditamos que há diversas oportunidades de crescimento no mercado para nossa solução, como o aumento da demanda por experiências de compra personalizadas, o crescimento do mercado de CX, a ampliação da adoção de tecnologias de IA, a diferenciação em relação aos concorrentes e a expansão para novos mercados.</w:t>
+      </w:r>
+    </w:p>
+    <w:p>
+      <w:pPr>
+        <w:ind w:firstLine="708"/>
+        <w:jc w:val="both"/>
+      </w:pPr>
+      <w:r>
+        <w:t xml:space="preserve">Para o desenvolvimento da solução, serão utilizados diversos frameworks e bibliotecas Python, como o </w:t>
+      </w:r>
+      <w:proofErr w:type="spellStart"/>
+      <w:r>
+        <w:t>Flask</w:t>
+      </w:r>
+      <w:proofErr w:type="spellEnd"/>
+      <w:r>
+        <w:t xml:space="preserve">, para criar a aplicação web, o </w:t>
+      </w:r>
+      <w:proofErr w:type="spellStart"/>
+      <w:r>
+        <w:t>TensorFlow</w:t>
+      </w:r>
+      <w:proofErr w:type="spellEnd"/>
+      <w:r>
+        <w:t>, para o treinamento do modelo de aprendizado de máquina, e o NLTK, para o processamento de linguagem natural.</w:t>
+      </w:r>
+    </w:p>
+    <w:p>
+      <w:pPr>
+        <w:ind w:firstLine="708"/>
+        <w:jc w:val="both"/>
+      </w:pPr>
+      <w:r>
+        <w:t>Com relação ao modelo de receita, a solução pode ser comercializada de diversas formas, como venda de software, assinatura, comissão sobre vendas, publicidade e licenciamento de tecnologia.</w:t>
       </w:r>
     </w:p>
     <w:p>

</xml_diff>

<commit_message>
finalizado pitch de apresentação (video gravado)
</commit_message>
<xml_diff>
--- a/1ª Sprint/Compliance & Quality Assurance/Pitch de Apresentação.docx
+++ b/1ª Sprint/Compliance & Quality Assurance/Pitch de Apresentação.docx
@@ -5,87 +5,214 @@
     <w:p>
       <w:pPr>
         <w:ind w:firstLine="708"/>
-      </w:pPr>
-      <w:r>
-        <w:t xml:space="preserve">O projeto "CX com </w:t>
+        <w:jc w:val="both"/>
+      </w:pPr>
+      <w:r>
+        <w:t>É com grande satisfação que apresento o projeto "</w:t>
+      </w:r>
+      <w:r>
+        <w:t>AI Shopping Buddy</w:t>
+      </w:r>
+      <w:r>
+        <w:t>". Nosso objetivo é oferecer uma solução personalizada para atender às necessidades e desejos dos clientes, aprimorando a experiência do consumidor e impulsionando o crescimento dos negócios.</w:t>
+      </w:r>
+    </w:p>
+    <w:p>
+      <w:pPr>
+        <w:ind w:firstLine="708"/>
+        <w:jc w:val="both"/>
+      </w:pPr>
+      <w:r>
+        <w:t>Nós acreditamos que a jornada do cliente é uma parte crucial do sucesso de qualquer empresa, e que a personalização e a previsão das necessidades do cliente são fundamentais para garantir uma experiência excepcional. A partir dessa visão, desenvolvemos a solução que aborda as lacunas que encontramos no mercado, e estamos ansiosos para compartilhar os detalhes com vocês.</w:t>
+      </w:r>
+    </w:p>
+    <w:p>
+      <w:pPr>
+        <w:ind w:firstLine="708"/>
+        <w:jc w:val="both"/>
+      </w:pPr>
+      <w:r>
+        <w:t xml:space="preserve">O </w:t>
+      </w:r>
+      <w:r>
+        <w:t>projeto</w:t>
+      </w:r>
+      <w:r>
+        <w:t xml:space="preserve"> é uma solução que utiliza </w:t>
       </w:r>
       <w:proofErr w:type="spellStart"/>
       <w:r>
-        <w:t>Cha</w:t>
-      </w:r>
-      <w:r>
-        <w:t>t</w:t>
+        <w:t>Machine</w:t>
+      </w:r>
+      <w:proofErr w:type="spellEnd"/>
+      <w:r>
+        <w:t xml:space="preserve"> Learning para fornecer recomendações personalizadas e prever as necessidades do cliente com base em seu histórico de compras e interações anteriores com a marca. Isso é possível graças a utilização da tecnologia GPT, que é capaz de aprender com as interações anteriores do cliente e oferecer sugestões cada vez mais precisas e personalizadas.</w:t>
+      </w:r>
+    </w:p>
+    <w:p>
+      <w:pPr>
+        <w:ind w:firstLine="708"/>
+        <w:jc w:val="both"/>
+      </w:pPr>
+      <w:r>
+        <w:t xml:space="preserve">Para implementar essa solução, serão utilizadas bibliotecas e frameworks em Python, </w:t>
+      </w:r>
+      <w:r>
+        <w:t xml:space="preserve">como o </w:t>
+      </w:r>
+      <w:proofErr w:type="spellStart"/>
+      <w:r>
+        <w:t>Flask</w:t>
+      </w:r>
+      <w:proofErr w:type="spellEnd"/>
+      <w:r>
+        <w:t xml:space="preserve">, para criar a aplicação web, o </w:t>
+      </w:r>
+      <w:proofErr w:type="spellStart"/>
+      <w:r>
+        <w:t>TensorFlow</w:t>
+      </w:r>
+      <w:proofErr w:type="spellEnd"/>
+      <w:r>
+        <w:t>, para o treinamento do modelo de aprendizado de máquina, e o NLTK, para o processamento de linguagem natural</w:t>
+      </w:r>
+      <w:r>
+        <w:t xml:space="preserve">, além da API do </w:t>
+      </w:r>
+      <w:proofErr w:type="spellStart"/>
+      <w:r>
+        <w:t>Chat</w:t>
       </w:r>
       <w:r>
         <w:t>GPT</w:t>
       </w:r>
       <w:proofErr w:type="spellEnd"/>
       <w:r>
-        <w:t>"</w:t>
-      </w:r>
-      <w:r>
-        <w:t xml:space="preserve"> que e</w:t>
-      </w:r>
-      <w:r>
-        <w:t xml:space="preserve">stamos desenvolvendo </w:t>
-      </w:r>
-      <w:r>
-        <w:t xml:space="preserve">é </w:t>
-      </w:r>
-      <w:r>
-        <w:t xml:space="preserve">um </w:t>
-      </w:r>
-      <w:r>
-        <w:t>iniciativa</w:t>
+        <w:t xml:space="preserve">. Será necessário coletar e armazenar dados dos clientes, que serão utilizados para treinar o modelo de </w:t>
+      </w:r>
+      <w:proofErr w:type="spellStart"/>
+      <w:r>
+        <w:t>Machine</w:t>
+      </w:r>
+      <w:proofErr w:type="spellEnd"/>
+      <w:r>
+        <w:t xml:space="preserve"> Learning. Em seguida, a solução será integrada aos canais de comunicação da empresa, como o site, o aplicativo e o atendimento por chat.</w:t>
+      </w:r>
+    </w:p>
+    <w:p>
+      <w:pPr>
+        <w:jc w:val="both"/>
+      </w:pPr>
+      <w:r>
+        <w:tab/>
+      </w:r>
+      <w:r>
+        <w:t xml:space="preserve">Com a implementação da nossa solução, esperamos fornecer uma experiência personalizada e aprimorada para os clientes, aumentando a satisfação e fidelidade do público-alvo. Além disso, esperamos reduzir custos para a empresa ao otimizar o processo de atendimento ao cliente e previsão de demanda. </w:t>
+      </w:r>
+      <w:r>
+        <w:t>R</w:t>
+      </w:r>
+      <w:r>
+        <w:t>esumindo, n</w:t>
+      </w:r>
+      <w:r>
+        <w:t>osso objetivo é solucionar o problema de falta de personalização na experiência de compra, o que pode levar a uma redução na satisfação do cliente e, consequentemente, na perda de vendas e fidelidade do cliente</w:t>
+      </w:r>
+      <w:r>
+        <w:t xml:space="preserve">. </w:t>
+      </w:r>
+      <w:r>
+        <w:t>Ao oferecer uma experiência personalizada para o cliente e atender às suas necessidades e desejos de forma mais eficiente, acreditamos que a nossa solução pode gerar um impacto positivo tanto para os clientes quanto para a empresa.</w:t>
+      </w:r>
+    </w:p>
+    <w:p>
+      <w:pPr>
+        <w:ind w:firstLine="708"/>
+        <w:jc w:val="both"/>
+      </w:pPr>
+      <w:r>
+        <w:t>Nosso público-alvo são as empresas que desejam fornecer uma experiência de compra mais personalizada e adaptada às necessidades de seus clientes, e os consumidores que buscam uma experiência de compra mais satisfatória e eficiente.</w:t>
+      </w:r>
+    </w:p>
+    <w:p>
+      <w:pPr>
+        <w:ind w:firstLine="708"/>
+        <w:jc w:val="both"/>
+      </w:pPr>
+      <w:r>
+        <w:t>Ao pesquisar os produtos concorrentes no mercado, identificamos que existem soluções que se propõem a solucionar o mesmo problema, mas nossa solução se diferencia ao utilizar recursos avançados de inteligência artificial e análise de dados para fornecer uma experiência de compra ainda mais personalizada e adaptada às necessidades do cliente.</w:t>
+      </w:r>
+    </w:p>
+    <w:p>
+      <w:pPr>
+        <w:ind w:firstLine="708"/>
+        <w:jc w:val="both"/>
+      </w:pPr>
+      <w:r>
+        <w:t xml:space="preserve">Além disso, identificamos diversas oportunidades de diferenciação em relação aos produtos concorrentes, como a interação via </w:t>
+      </w:r>
+      <w:proofErr w:type="spellStart"/>
+      <w:r>
+        <w:t>chatbot</w:t>
+      </w:r>
+      <w:proofErr w:type="spellEnd"/>
+      <w:r>
+        <w:t>, a previsão de necessidades futuras do cliente, a integração com outras ferramentas de CX, o foco em segmentos específicos de mercado e o monitoramento contínuo do feedback do cliente.</w:t>
+      </w:r>
+    </w:p>
+    <w:p>
+      <w:pPr>
+        <w:ind w:firstLine="708"/>
+        <w:jc w:val="both"/>
+      </w:pPr>
+      <w:r>
+        <w:t>Acreditamos que há diversas oportunidades de crescimento no mercado para nossa solução, como o aumento da demanda por experiências de compra personalizadas, o crescimento do mercado de CX, a ampliação da adoção de tecnologias de IA, a diferenciação em relação aos concorrentes e a expansão para novos mercados.</w:t>
+      </w:r>
+    </w:p>
+    <w:p>
+      <w:pPr>
+        <w:jc w:val="both"/>
+      </w:pPr>
+      <w:r>
+        <w:tab/>
+      </w:r>
+      <w:r>
+        <w:t>Ao implementar um projeto como esse, é importante estar ciente dos possíveis desafios e riscos que podem surgir. Um dos principais desafios é garantir a qualidade dos dados que serão usados para treinar o modelo de IA, garantindo assim a precisão e confiabilidade das recomendações fornecidas pelo sistema. Além disso, é preciso lidar com a questão da privacidade dos dados dos usuários, garantindo que eles sejam armazenados e utilizados de maneira segura e ética.</w:t>
+      </w:r>
+    </w:p>
+    <w:p>
+      <w:pPr>
+        <w:jc w:val="both"/>
+      </w:pPr>
+    </w:p>
+    <w:p>
+      <w:pPr>
+        <w:jc w:val="both"/>
+      </w:pPr>
+    </w:p>
+    <w:p>
+      <w:pPr>
+        <w:ind w:firstLine="708"/>
+        <w:jc w:val="both"/>
+      </w:pPr>
+      <w:r>
+        <w:t>Outro desafio é garantir que o sistema esteja sempre atualizado e adaptado às mudanças no comportamento do consumidor e às novas tendências de mercado. Para isso, é preciso investir em uma equipe especializada em inteligência artificial e manter-se atualizado sobre as inovações tecnológicas.</w:t>
+      </w:r>
+    </w:p>
+    <w:p>
+      <w:pPr>
+        <w:ind w:firstLine="708"/>
+        <w:jc w:val="both"/>
+      </w:pPr>
+      <w:r>
+        <w:lastRenderedPageBreak/>
+        <w:t>Com relação ao modelo de receita, a solução pode ser comercializada de diversas formas, como venda de software, assinatura, comissão sobre vendas, publicidade e licenciamento de tecnologia.</w:t>
       </w:r>
       <w:r>
         <w:t xml:space="preserve"> </w:t>
       </w:r>
       <w:r>
-        <w:t>que visa proporcionar uma experiência de compra personalizada e satisfatória aos clientes de uma marca</w:t>
-      </w:r>
-      <w:r>
-        <w:t xml:space="preserve"> através</w:t>
-      </w:r>
-      <w:r>
-        <w:t xml:space="preserve"> </w:t>
-      </w:r>
-      <w:r>
-        <w:t>da utilização</w:t>
-      </w:r>
-      <w:r>
-        <w:t xml:space="preserve"> </w:t>
-      </w:r>
-      <w:r>
-        <w:t>de</w:t>
-      </w:r>
-      <w:r>
-        <w:t xml:space="preserve"> inteligência artificial e análise de dados para fornecer recomendações personalizadas e prever as necessidades do cliente com base em seu histórico de compras e interações anteriores com a marca. </w:t>
-      </w:r>
-      <w:r>
-        <w:t xml:space="preserve">A solução idealizada utiliza o modelo de linguagem natural </w:t>
-      </w:r>
-      <w:proofErr w:type="spellStart"/>
-      <w:r>
-        <w:t>Cha</w:t>
-      </w:r>
-      <w:r>
-        <w:t>t</w:t>
-      </w:r>
-      <w:r>
-        <w:t>GPT</w:t>
-      </w:r>
-      <w:proofErr w:type="spellEnd"/>
-      <w:r>
-        <w:t xml:space="preserve">, desenvolvido pela </w:t>
-      </w:r>
-      <w:proofErr w:type="spellStart"/>
-      <w:r>
-        <w:t>OpenAI</w:t>
-      </w:r>
-      <w:proofErr w:type="spellEnd"/>
-      <w:r>
-        <w:t>, para aprender com as interações anteriores dos clientes com a marca e oferecer sugestões cada vez mais precisas e personalizadas. Além disso, a solução utiliza técnicas de aprendizado de máquina para fornecer recomendações personalizadas e prever as necessidades dos clientes com base em seu histórico de compras e interações anteriores com a marca.</w:t>
+        <w:t>Com isso, estamos confiantes de que podemos implementar com sucesso este projeto e oferecer uma solução inovadora e de qualidade para nossos usuários.</w:t>
       </w:r>
     </w:p>
     <w:p>
@@ -94,7 +221,7 @@
         <w:jc w:val="both"/>
       </w:pPr>
       <w:r>
-        <w:t>Nosso objetivo é solucionar o problema de falta de personalização na experiência de compra, o que pode levar a uma redução na satisfação do cliente e, consequentemente, na perda de vendas e fidelidade do cliente. Nossa solução busca oferecer uma experiência de compra mais integrada e personalizada, atendendo às necessidades e demandas individuais de cada cliente.</w:t>
+        <w:t>Chegamos ao fim da apresentação do nosso projeto. Como pudemos ver, ele tem um grande potencial para ajudar as pessoas a enfrentar um problema comum e importante. Esperamos ter deixado claro como o projeto funciona, os resultados esperados, os desafios e riscos que precisaremos superar e como vamos fazer isso.</w:t>
       </w:r>
     </w:p>
     <w:p>
@@ -103,7 +230,7 @@
         <w:jc w:val="both"/>
       </w:pPr>
       <w:r>
-        <w:t>Nosso público-alvo são as empresas que desejam fornecer uma experiência de compra mais personalizada e adaptada às necessidades de seus clientes, e os consumidores que buscam uma experiência de compra mais satisfatória e eficiente.</w:t>
+        <w:t>Acreditamos que o projeto tem muitos pontos fortes e pode beneficiar a comunidade de diversas formas. Por isso, convidamos todos vocês a se envolverem com o projeto, seja divulgando, apoiando ou contribuindo com suas ideias e sugestões.</w:t>
       </w:r>
     </w:p>
     <w:p>
@@ -112,76 +239,10 @@
         <w:jc w:val="both"/>
       </w:pPr>
       <w:r>
-        <w:t>Ao pesquisar os produtos concorrentes no mercado, identificamos que existem soluções que se propõem a solucionar o mesmo problema, mas nossa solução se diferencia ao utilizar recursos avançados de inteligência artificial e análise de dados para fornecer uma experiência de compra ainda mais personalizada e adaptada às necessidades do cliente.</w:t>
-      </w:r>
-    </w:p>
-    <w:p>
-      <w:pPr>
-        <w:ind w:firstLine="708"/>
-        <w:jc w:val="both"/>
-      </w:pPr>
-      <w:r>
-        <w:t xml:space="preserve">Além disso, identificamos diversas oportunidades de diferenciação em relação aos produtos concorrentes, como a interação via </w:t>
-      </w:r>
-      <w:proofErr w:type="spellStart"/>
-      <w:r>
-        <w:t>chatbot</w:t>
-      </w:r>
-      <w:proofErr w:type="spellEnd"/>
-      <w:r>
-        <w:t>, a previsão de necessidades futuras do cliente, a integração com outras ferramentas de CX, o foco em segmentos específicos de mercado e o monitoramento contínuo do feedback do cliente.</w:t>
-      </w:r>
-    </w:p>
-    <w:p>
-      <w:pPr>
-        <w:ind w:firstLine="708"/>
-        <w:jc w:val="both"/>
-      </w:pPr>
-      <w:r>
-        <w:t>Acreditamos que há diversas oportunidades de crescimento no mercado para nossa solução, como o aumento da demanda por experiências de compra personalizadas, o crescimento do mercado de CX, a ampliação da adoção de tecnologias de IA, a diferenciação em relação aos concorrentes e a expansão para novos mercados.</w:t>
-      </w:r>
-    </w:p>
-    <w:p>
-      <w:pPr>
-        <w:ind w:firstLine="708"/>
-        <w:jc w:val="both"/>
-      </w:pPr>
-      <w:r>
-        <w:t xml:space="preserve">Para o desenvolvimento da solução, serão utilizados diversos frameworks e bibliotecas Python, como o </w:t>
-      </w:r>
-      <w:proofErr w:type="spellStart"/>
-      <w:r>
-        <w:t>Flask</w:t>
-      </w:r>
-      <w:proofErr w:type="spellEnd"/>
-      <w:r>
-        <w:t xml:space="preserve">, para criar a aplicação web, o </w:t>
-      </w:r>
-      <w:proofErr w:type="spellStart"/>
-      <w:r>
-        <w:t>TensorFlow</w:t>
-      </w:r>
-      <w:proofErr w:type="spellEnd"/>
-      <w:r>
-        <w:t>, para o treinamento do modelo de aprendizado de máquina, e o NLTK, para o processamento de linguagem natural.</w:t>
-      </w:r>
-    </w:p>
-    <w:p>
-      <w:pPr>
-        <w:ind w:firstLine="708"/>
-        <w:jc w:val="both"/>
-      </w:pPr>
-      <w:r>
-        <w:t>Com relação ao modelo de receita, a solução pode ser comercializada de diversas formas, como venda de software, assinatura, comissão sobre vendas, publicidade e licenciamento de tecnologia.</w:t>
-      </w:r>
-    </w:p>
-    <w:p>
-      <w:pPr>
-        <w:ind w:firstLine="708"/>
-        <w:jc w:val="both"/>
-      </w:pPr>
-      <w:r>
-        <w:t>Em resumo, nossa solução busca solucionar o problema de falta de personalização na experiência de compra, utilizando inteligência artificial e análise de dados para fornecer uma experiência de compra mais integrada e personalizada. Acreditamos que há um grande potencial de mercado para nossa solução e estamos ansiosos para continuar desenvolvendo o projeto e alcançar nossos objetivos.</w:t>
+        <w:t>Para mais informações, favor</w:t>
+      </w:r>
+      <w:r>
+        <w:t xml:space="preserve"> consultar o PDF entregue na sprint 1</w:t>
       </w:r>
     </w:p>
     <w:sectPr>

</xml_diff>